<commit_message>
added paper hw and other updates to program files in data data struct
</commit_message>
<xml_diff>
--- a/data_struct_hw/hw3/testReviewHW/Greg Byrne Answers TestReviewandHomework.docx
+++ b/data_struct_hw/hw3/testReviewHW/Greg Byrne Answers TestReviewandHomework.docx
@@ -260,10 +260,7 @@
     <w:p/>
     <w:p>
       <w:r>
-        <w:t>State the performan</w:t>
-      </w:r>
-      <w:r>
-        <w:t>ce of Quicksort given data</w:t>
+        <w:t>State the performance of Quicksort given data</w:t>
       </w:r>
     </w:p>
     <w:p/>
@@ -3270,8 +3267,6 @@
             </w:pPr>
           </w:p>
         </w:tc>
-        <w:bookmarkStart w:id="1" w:name="_GoBack"/>
-        <w:bookmarkEnd w:id="1"/>
       </w:tr>
     </w:tbl>
     <w:p>
@@ -4130,6 +4125,16 @@
         <w:t xml:space="preserve"> = (x[L] + x[R]) / 2</w:t>
       </w:r>
     </w:p>
+    <w:p>
+      <w:proofErr w:type="gramStart"/>
+      <w:r>
+        <w:t>pivots</w:t>
+      </w:r>
+      <w:proofErr w:type="gramEnd"/>
+      <w:r>
+        <w:t xml:space="preserve"> = 8+1 / = 4</w:t>
+      </w:r>
+    </w:p>
     <w:tbl>
       <w:tblPr>
         <w:tblStyle w:val="a5"/>
@@ -4333,125 +4338,149 @@
               <w:widowControl w:val="0"/>
               <w:spacing w:line="240" w:lineRule="auto"/>
             </w:pPr>
-          </w:p>
-        </w:tc>
-        <w:tc>
-          <w:tcPr>
-            <w:tcW w:w="1170" w:type="dxa"/>
-            <w:tcMar>
-              <w:top w:w="100" w:type="dxa"/>
-              <w:left w:w="100" w:type="dxa"/>
-              <w:bottom w:w="100" w:type="dxa"/>
-              <w:right w:w="100" w:type="dxa"/>
-            </w:tcMar>
-          </w:tcPr>
-          <w:p>
-            <w:pPr>
-              <w:widowControl w:val="0"/>
-              <w:spacing w:line="240" w:lineRule="auto"/>
-            </w:pPr>
-          </w:p>
-        </w:tc>
-        <w:tc>
-          <w:tcPr>
-            <w:tcW w:w="1170" w:type="dxa"/>
-            <w:tcMar>
-              <w:top w:w="100" w:type="dxa"/>
-              <w:left w:w="100" w:type="dxa"/>
-              <w:bottom w:w="100" w:type="dxa"/>
-              <w:right w:w="100" w:type="dxa"/>
-            </w:tcMar>
-          </w:tcPr>
-          <w:p>
-            <w:pPr>
-              <w:widowControl w:val="0"/>
-              <w:spacing w:line="240" w:lineRule="auto"/>
-            </w:pPr>
-          </w:p>
-        </w:tc>
-        <w:tc>
-          <w:tcPr>
-            <w:tcW w:w="1170" w:type="dxa"/>
-            <w:tcMar>
-              <w:top w:w="100" w:type="dxa"/>
-              <w:left w:w="100" w:type="dxa"/>
-              <w:bottom w:w="100" w:type="dxa"/>
-              <w:right w:w="100" w:type="dxa"/>
-            </w:tcMar>
-          </w:tcPr>
-          <w:p>
-            <w:pPr>
-              <w:widowControl w:val="0"/>
-              <w:spacing w:line="240" w:lineRule="auto"/>
-            </w:pPr>
-          </w:p>
-        </w:tc>
-        <w:tc>
-          <w:tcPr>
-            <w:tcW w:w="1170" w:type="dxa"/>
-            <w:tcMar>
-              <w:top w:w="100" w:type="dxa"/>
-              <w:left w:w="100" w:type="dxa"/>
-              <w:bottom w:w="100" w:type="dxa"/>
-              <w:right w:w="100" w:type="dxa"/>
-            </w:tcMar>
-          </w:tcPr>
-          <w:p>
-            <w:pPr>
-              <w:widowControl w:val="0"/>
-              <w:spacing w:line="240" w:lineRule="auto"/>
-            </w:pPr>
-          </w:p>
-        </w:tc>
-        <w:tc>
-          <w:tcPr>
-            <w:tcW w:w="1170" w:type="dxa"/>
-            <w:tcMar>
-              <w:top w:w="100" w:type="dxa"/>
-              <w:left w:w="100" w:type="dxa"/>
-              <w:bottom w:w="100" w:type="dxa"/>
-              <w:right w:w="100" w:type="dxa"/>
-            </w:tcMar>
-          </w:tcPr>
-          <w:p>
-            <w:pPr>
-              <w:widowControl w:val="0"/>
-              <w:spacing w:line="240" w:lineRule="auto"/>
-            </w:pPr>
-          </w:p>
-        </w:tc>
-        <w:tc>
-          <w:tcPr>
-            <w:tcW w:w="1170" w:type="dxa"/>
-            <w:tcMar>
-              <w:top w:w="100" w:type="dxa"/>
-              <w:left w:w="100" w:type="dxa"/>
-              <w:bottom w:w="100" w:type="dxa"/>
-              <w:right w:w="100" w:type="dxa"/>
-            </w:tcMar>
-          </w:tcPr>
-          <w:p>
-            <w:pPr>
-              <w:widowControl w:val="0"/>
-              <w:spacing w:line="240" w:lineRule="auto"/>
-            </w:pPr>
-          </w:p>
-        </w:tc>
-        <w:tc>
-          <w:tcPr>
-            <w:tcW w:w="1170" w:type="dxa"/>
-            <w:tcMar>
-              <w:top w:w="100" w:type="dxa"/>
-              <w:left w:w="100" w:type="dxa"/>
-              <w:bottom w:w="100" w:type="dxa"/>
-              <w:right w:w="100" w:type="dxa"/>
-            </w:tcMar>
-          </w:tcPr>
-          <w:p>
-            <w:pPr>
-              <w:widowControl w:val="0"/>
-              <w:spacing w:line="240" w:lineRule="auto"/>
-            </w:pPr>
+            <w:r>
+              <w:t>1</w:t>
+            </w:r>
+          </w:p>
+        </w:tc>
+        <w:tc>
+          <w:tcPr>
+            <w:tcW w:w="1170" w:type="dxa"/>
+            <w:tcMar>
+              <w:top w:w="100" w:type="dxa"/>
+              <w:left w:w="100" w:type="dxa"/>
+              <w:bottom w:w="100" w:type="dxa"/>
+              <w:right w:w="100" w:type="dxa"/>
+            </w:tcMar>
+          </w:tcPr>
+          <w:p>
+            <w:pPr>
+              <w:widowControl w:val="0"/>
+              <w:spacing w:line="240" w:lineRule="auto"/>
+            </w:pPr>
+            <w:r>
+              <w:t>7</w:t>
+            </w:r>
+          </w:p>
+        </w:tc>
+        <w:tc>
+          <w:tcPr>
+            <w:tcW w:w="1170" w:type="dxa"/>
+            <w:tcMar>
+              <w:top w:w="100" w:type="dxa"/>
+              <w:left w:w="100" w:type="dxa"/>
+              <w:bottom w:w="100" w:type="dxa"/>
+              <w:right w:w="100" w:type="dxa"/>
+            </w:tcMar>
+          </w:tcPr>
+          <w:p>
+            <w:pPr>
+              <w:widowControl w:val="0"/>
+              <w:spacing w:line="240" w:lineRule="auto"/>
+            </w:pPr>
+            <w:r>
+              <w:t>5</w:t>
+            </w:r>
+          </w:p>
+        </w:tc>
+        <w:tc>
+          <w:tcPr>
+            <w:tcW w:w="1170" w:type="dxa"/>
+            <w:tcMar>
+              <w:top w:w="100" w:type="dxa"/>
+              <w:left w:w="100" w:type="dxa"/>
+              <w:bottom w:w="100" w:type="dxa"/>
+              <w:right w:w="100" w:type="dxa"/>
+            </w:tcMar>
+          </w:tcPr>
+          <w:p>
+            <w:pPr>
+              <w:widowControl w:val="0"/>
+              <w:spacing w:line="240" w:lineRule="auto"/>
+            </w:pPr>
+            <w:r>
+              <w:t>6</w:t>
+            </w:r>
+          </w:p>
+        </w:tc>
+        <w:tc>
+          <w:tcPr>
+            <w:tcW w:w="1170" w:type="dxa"/>
+            <w:tcMar>
+              <w:top w:w="100" w:type="dxa"/>
+              <w:left w:w="100" w:type="dxa"/>
+              <w:bottom w:w="100" w:type="dxa"/>
+              <w:right w:w="100" w:type="dxa"/>
+            </w:tcMar>
+          </w:tcPr>
+          <w:p>
+            <w:pPr>
+              <w:widowControl w:val="0"/>
+              <w:spacing w:line="240" w:lineRule="auto"/>
+            </w:pPr>
+            <w:r>
+              <w:t>3</w:t>
+            </w:r>
+          </w:p>
+        </w:tc>
+        <w:tc>
+          <w:tcPr>
+            <w:tcW w:w="1170" w:type="dxa"/>
+            <w:tcMar>
+              <w:top w:w="100" w:type="dxa"/>
+              <w:left w:w="100" w:type="dxa"/>
+              <w:bottom w:w="100" w:type="dxa"/>
+              <w:right w:w="100" w:type="dxa"/>
+            </w:tcMar>
+          </w:tcPr>
+          <w:p>
+            <w:pPr>
+              <w:widowControl w:val="0"/>
+              <w:spacing w:line="240" w:lineRule="auto"/>
+            </w:pPr>
+            <w:r>
+              <w:t>4</w:t>
+            </w:r>
+          </w:p>
+        </w:tc>
+        <w:tc>
+          <w:tcPr>
+            <w:tcW w:w="1170" w:type="dxa"/>
+            <w:tcMar>
+              <w:top w:w="100" w:type="dxa"/>
+              <w:left w:w="100" w:type="dxa"/>
+              <w:bottom w:w="100" w:type="dxa"/>
+              <w:right w:w="100" w:type="dxa"/>
+            </w:tcMar>
+          </w:tcPr>
+          <w:p>
+            <w:pPr>
+              <w:widowControl w:val="0"/>
+              <w:spacing w:line="240" w:lineRule="auto"/>
+            </w:pPr>
+            <w:r>
+              <w:t>2</w:t>
+            </w:r>
+          </w:p>
+        </w:tc>
+        <w:tc>
+          <w:tcPr>
+            <w:tcW w:w="1170" w:type="dxa"/>
+            <w:tcMar>
+              <w:top w:w="100" w:type="dxa"/>
+              <w:left w:w="100" w:type="dxa"/>
+              <w:bottom w:w="100" w:type="dxa"/>
+              <w:right w:w="100" w:type="dxa"/>
+            </w:tcMar>
+          </w:tcPr>
+          <w:p>
+            <w:pPr>
+              <w:widowControl w:val="0"/>
+              <w:spacing w:line="240" w:lineRule="auto"/>
+            </w:pPr>
+            <w:r>
+              <w:t>8</w:t>
+            </w:r>
           </w:p>
         </w:tc>
       </w:tr>
@@ -4471,125 +4500,473 @@
               <w:widowControl w:val="0"/>
               <w:spacing w:line="240" w:lineRule="auto"/>
             </w:pPr>
-          </w:p>
-        </w:tc>
-        <w:tc>
-          <w:tcPr>
-            <w:tcW w:w="1170" w:type="dxa"/>
-            <w:tcMar>
-              <w:top w:w="100" w:type="dxa"/>
-              <w:left w:w="100" w:type="dxa"/>
-              <w:bottom w:w="100" w:type="dxa"/>
-              <w:right w:w="100" w:type="dxa"/>
-            </w:tcMar>
-          </w:tcPr>
-          <w:p>
-            <w:pPr>
-              <w:widowControl w:val="0"/>
-              <w:spacing w:line="240" w:lineRule="auto"/>
-            </w:pPr>
-          </w:p>
-        </w:tc>
-        <w:tc>
-          <w:tcPr>
-            <w:tcW w:w="1170" w:type="dxa"/>
-            <w:tcMar>
-              <w:top w:w="100" w:type="dxa"/>
-              <w:left w:w="100" w:type="dxa"/>
-              <w:bottom w:w="100" w:type="dxa"/>
-              <w:right w:w="100" w:type="dxa"/>
-            </w:tcMar>
-          </w:tcPr>
-          <w:p>
-            <w:pPr>
-              <w:widowControl w:val="0"/>
-              <w:spacing w:line="240" w:lineRule="auto"/>
-            </w:pPr>
-          </w:p>
-        </w:tc>
-        <w:tc>
-          <w:tcPr>
-            <w:tcW w:w="1170" w:type="dxa"/>
-            <w:tcMar>
-              <w:top w:w="100" w:type="dxa"/>
-              <w:left w:w="100" w:type="dxa"/>
-              <w:bottom w:w="100" w:type="dxa"/>
-              <w:right w:w="100" w:type="dxa"/>
-            </w:tcMar>
-          </w:tcPr>
-          <w:p>
-            <w:pPr>
-              <w:widowControl w:val="0"/>
-              <w:spacing w:line="240" w:lineRule="auto"/>
-            </w:pPr>
-          </w:p>
-        </w:tc>
-        <w:tc>
-          <w:tcPr>
-            <w:tcW w:w="1170" w:type="dxa"/>
-            <w:tcMar>
-              <w:top w:w="100" w:type="dxa"/>
-              <w:left w:w="100" w:type="dxa"/>
-              <w:bottom w:w="100" w:type="dxa"/>
-              <w:right w:w="100" w:type="dxa"/>
-            </w:tcMar>
-          </w:tcPr>
-          <w:p>
-            <w:pPr>
-              <w:widowControl w:val="0"/>
-              <w:spacing w:line="240" w:lineRule="auto"/>
-            </w:pPr>
-          </w:p>
-        </w:tc>
-        <w:tc>
-          <w:tcPr>
-            <w:tcW w:w="1170" w:type="dxa"/>
-            <w:tcMar>
-              <w:top w:w="100" w:type="dxa"/>
-              <w:left w:w="100" w:type="dxa"/>
-              <w:bottom w:w="100" w:type="dxa"/>
-              <w:right w:w="100" w:type="dxa"/>
-            </w:tcMar>
-          </w:tcPr>
-          <w:p>
-            <w:pPr>
-              <w:widowControl w:val="0"/>
-              <w:spacing w:line="240" w:lineRule="auto"/>
-            </w:pPr>
-          </w:p>
-        </w:tc>
-        <w:tc>
-          <w:tcPr>
-            <w:tcW w:w="1170" w:type="dxa"/>
-            <w:tcMar>
-              <w:top w:w="100" w:type="dxa"/>
-              <w:left w:w="100" w:type="dxa"/>
-              <w:bottom w:w="100" w:type="dxa"/>
-              <w:right w:w="100" w:type="dxa"/>
-            </w:tcMar>
-          </w:tcPr>
-          <w:p>
-            <w:pPr>
-              <w:widowControl w:val="0"/>
-              <w:spacing w:line="240" w:lineRule="auto"/>
-            </w:pPr>
-          </w:p>
-        </w:tc>
-        <w:tc>
-          <w:tcPr>
-            <w:tcW w:w="1170" w:type="dxa"/>
-            <w:tcMar>
-              <w:top w:w="100" w:type="dxa"/>
-              <w:left w:w="100" w:type="dxa"/>
-              <w:bottom w:w="100" w:type="dxa"/>
-              <w:right w:w="100" w:type="dxa"/>
-            </w:tcMar>
-          </w:tcPr>
-          <w:p>
-            <w:pPr>
-              <w:widowControl w:val="0"/>
-              <w:spacing w:line="240" w:lineRule="auto"/>
-            </w:pPr>
+            <w:r>
+              <w:t>1</w:t>
+            </w:r>
+          </w:p>
+        </w:tc>
+        <w:tc>
+          <w:tcPr>
+            <w:tcW w:w="1170" w:type="dxa"/>
+            <w:tcMar>
+              <w:top w:w="100" w:type="dxa"/>
+              <w:left w:w="100" w:type="dxa"/>
+              <w:bottom w:w="100" w:type="dxa"/>
+              <w:right w:w="100" w:type="dxa"/>
+            </w:tcMar>
+          </w:tcPr>
+          <w:p>
+            <w:pPr>
+              <w:widowControl w:val="0"/>
+              <w:spacing w:line="240" w:lineRule="auto"/>
+            </w:pPr>
+            <w:r>
+              <w:t>2</w:t>
+            </w:r>
+          </w:p>
+        </w:tc>
+        <w:tc>
+          <w:tcPr>
+            <w:tcW w:w="1170" w:type="dxa"/>
+            <w:tcMar>
+              <w:top w:w="100" w:type="dxa"/>
+              <w:left w:w="100" w:type="dxa"/>
+              <w:bottom w:w="100" w:type="dxa"/>
+              <w:right w:w="100" w:type="dxa"/>
+            </w:tcMar>
+          </w:tcPr>
+          <w:p>
+            <w:pPr>
+              <w:widowControl w:val="0"/>
+              <w:spacing w:line="240" w:lineRule="auto"/>
+            </w:pPr>
+            <w:r>
+              <w:t>5</w:t>
+            </w:r>
+          </w:p>
+        </w:tc>
+        <w:tc>
+          <w:tcPr>
+            <w:tcW w:w="1170" w:type="dxa"/>
+            <w:tcMar>
+              <w:top w:w="100" w:type="dxa"/>
+              <w:left w:w="100" w:type="dxa"/>
+              <w:bottom w:w="100" w:type="dxa"/>
+              <w:right w:w="100" w:type="dxa"/>
+            </w:tcMar>
+          </w:tcPr>
+          <w:p>
+            <w:pPr>
+              <w:widowControl w:val="0"/>
+              <w:spacing w:line="240" w:lineRule="auto"/>
+            </w:pPr>
+            <w:r>
+              <w:t>6</w:t>
+            </w:r>
+          </w:p>
+        </w:tc>
+        <w:tc>
+          <w:tcPr>
+            <w:tcW w:w="1170" w:type="dxa"/>
+            <w:tcMar>
+              <w:top w:w="100" w:type="dxa"/>
+              <w:left w:w="100" w:type="dxa"/>
+              <w:bottom w:w="100" w:type="dxa"/>
+              <w:right w:w="100" w:type="dxa"/>
+            </w:tcMar>
+          </w:tcPr>
+          <w:p>
+            <w:pPr>
+              <w:widowControl w:val="0"/>
+              <w:spacing w:line="240" w:lineRule="auto"/>
+            </w:pPr>
+            <w:r>
+              <w:t>3</w:t>
+            </w:r>
+          </w:p>
+        </w:tc>
+        <w:tc>
+          <w:tcPr>
+            <w:tcW w:w="1170" w:type="dxa"/>
+            <w:tcMar>
+              <w:top w:w="100" w:type="dxa"/>
+              <w:left w:w="100" w:type="dxa"/>
+              <w:bottom w:w="100" w:type="dxa"/>
+              <w:right w:w="100" w:type="dxa"/>
+            </w:tcMar>
+          </w:tcPr>
+          <w:p>
+            <w:pPr>
+              <w:widowControl w:val="0"/>
+              <w:spacing w:line="240" w:lineRule="auto"/>
+            </w:pPr>
+            <w:r>
+              <w:t>4</w:t>
+            </w:r>
+          </w:p>
+        </w:tc>
+        <w:tc>
+          <w:tcPr>
+            <w:tcW w:w="1170" w:type="dxa"/>
+            <w:tcMar>
+              <w:top w:w="100" w:type="dxa"/>
+              <w:left w:w="100" w:type="dxa"/>
+              <w:bottom w:w="100" w:type="dxa"/>
+              <w:right w:w="100" w:type="dxa"/>
+            </w:tcMar>
+          </w:tcPr>
+          <w:p>
+            <w:pPr>
+              <w:widowControl w:val="0"/>
+              <w:spacing w:line="240" w:lineRule="auto"/>
+            </w:pPr>
+            <w:r>
+              <w:t>7</w:t>
+            </w:r>
+          </w:p>
+        </w:tc>
+        <w:tc>
+          <w:tcPr>
+            <w:tcW w:w="1170" w:type="dxa"/>
+            <w:tcMar>
+              <w:top w:w="100" w:type="dxa"/>
+              <w:left w:w="100" w:type="dxa"/>
+              <w:bottom w:w="100" w:type="dxa"/>
+              <w:right w:w="100" w:type="dxa"/>
+            </w:tcMar>
+          </w:tcPr>
+          <w:p>
+            <w:pPr>
+              <w:widowControl w:val="0"/>
+              <w:spacing w:line="240" w:lineRule="auto"/>
+            </w:pPr>
+            <w:r>
+              <w:t>8</w:t>
+            </w:r>
+          </w:p>
+        </w:tc>
+      </w:tr>
+      <w:tr>
+        <w:tc>
+          <w:tcPr>
+            <w:tcW w:w="1170" w:type="dxa"/>
+            <w:tcMar>
+              <w:top w:w="100" w:type="dxa"/>
+              <w:left w:w="100" w:type="dxa"/>
+              <w:bottom w:w="100" w:type="dxa"/>
+              <w:right w:w="100" w:type="dxa"/>
+            </w:tcMar>
+          </w:tcPr>
+          <w:p>
+            <w:pPr>
+              <w:widowControl w:val="0"/>
+              <w:spacing w:line="240" w:lineRule="auto"/>
+            </w:pPr>
+            <w:r>
+              <w:t>1</w:t>
+            </w:r>
+          </w:p>
+        </w:tc>
+        <w:tc>
+          <w:tcPr>
+            <w:tcW w:w="1170" w:type="dxa"/>
+            <w:tcMar>
+              <w:top w:w="100" w:type="dxa"/>
+              <w:left w:w="100" w:type="dxa"/>
+              <w:bottom w:w="100" w:type="dxa"/>
+              <w:right w:w="100" w:type="dxa"/>
+            </w:tcMar>
+          </w:tcPr>
+          <w:p>
+            <w:pPr>
+              <w:widowControl w:val="0"/>
+              <w:spacing w:line="240" w:lineRule="auto"/>
+            </w:pPr>
+            <w:r>
+              <w:t>2</w:t>
+            </w:r>
+          </w:p>
+        </w:tc>
+        <w:tc>
+          <w:tcPr>
+            <w:tcW w:w="1170" w:type="dxa"/>
+            <w:tcMar>
+              <w:top w:w="100" w:type="dxa"/>
+              <w:left w:w="100" w:type="dxa"/>
+              <w:bottom w:w="100" w:type="dxa"/>
+              <w:right w:w="100" w:type="dxa"/>
+            </w:tcMar>
+          </w:tcPr>
+          <w:p>
+            <w:pPr>
+              <w:widowControl w:val="0"/>
+              <w:spacing w:line="240" w:lineRule="auto"/>
+            </w:pPr>
+            <w:r>
+              <w:t>4</w:t>
+            </w:r>
+          </w:p>
+        </w:tc>
+        <w:tc>
+          <w:tcPr>
+            <w:tcW w:w="1170" w:type="dxa"/>
+            <w:tcMar>
+              <w:top w:w="100" w:type="dxa"/>
+              <w:left w:w="100" w:type="dxa"/>
+              <w:bottom w:w="100" w:type="dxa"/>
+              <w:right w:w="100" w:type="dxa"/>
+            </w:tcMar>
+          </w:tcPr>
+          <w:p>
+            <w:pPr>
+              <w:widowControl w:val="0"/>
+              <w:spacing w:line="240" w:lineRule="auto"/>
+            </w:pPr>
+            <w:r>
+              <w:t>6</w:t>
+            </w:r>
+          </w:p>
+        </w:tc>
+        <w:tc>
+          <w:tcPr>
+            <w:tcW w:w="1170" w:type="dxa"/>
+            <w:tcMar>
+              <w:top w:w="100" w:type="dxa"/>
+              <w:left w:w="100" w:type="dxa"/>
+              <w:bottom w:w="100" w:type="dxa"/>
+              <w:right w:w="100" w:type="dxa"/>
+            </w:tcMar>
+          </w:tcPr>
+          <w:p>
+            <w:pPr>
+              <w:widowControl w:val="0"/>
+              <w:spacing w:line="240" w:lineRule="auto"/>
+            </w:pPr>
+            <w:r>
+              <w:t>3</w:t>
+            </w:r>
+          </w:p>
+        </w:tc>
+        <w:tc>
+          <w:tcPr>
+            <w:tcW w:w="1170" w:type="dxa"/>
+            <w:tcMar>
+              <w:top w:w="100" w:type="dxa"/>
+              <w:left w:w="100" w:type="dxa"/>
+              <w:bottom w:w="100" w:type="dxa"/>
+              <w:right w:w="100" w:type="dxa"/>
+            </w:tcMar>
+          </w:tcPr>
+          <w:p>
+            <w:pPr>
+              <w:widowControl w:val="0"/>
+              <w:spacing w:line="240" w:lineRule="auto"/>
+            </w:pPr>
+            <w:r>
+              <w:t>5</w:t>
+            </w:r>
+          </w:p>
+        </w:tc>
+        <w:tc>
+          <w:tcPr>
+            <w:tcW w:w="1170" w:type="dxa"/>
+            <w:tcMar>
+              <w:top w:w="100" w:type="dxa"/>
+              <w:left w:w="100" w:type="dxa"/>
+              <w:bottom w:w="100" w:type="dxa"/>
+              <w:right w:w="100" w:type="dxa"/>
+            </w:tcMar>
+          </w:tcPr>
+          <w:p>
+            <w:pPr>
+              <w:widowControl w:val="0"/>
+              <w:spacing w:line="240" w:lineRule="auto"/>
+            </w:pPr>
+            <w:r>
+              <w:t>7</w:t>
+            </w:r>
+          </w:p>
+        </w:tc>
+        <w:tc>
+          <w:tcPr>
+            <w:tcW w:w="1170" w:type="dxa"/>
+            <w:tcMar>
+              <w:top w:w="100" w:type="dxa"/>
+              <w:left w:w="100" w:type="dxa"/>
+              <w:bottom w:w="100" w:type="dxa"/>
+              <w:right w:w="100" w:type="dxa"/>
+            </w:tcMar>
+          </w:tcPr>
+          <w:p>
+            <w:pPr>
+              <w:widowControl w:val="0"/>
+              <w:spacing w:line="240" w:lineRule="auto"/>
+            </w:pPr>
+            <w:r>
+              <w:t>8</w:t>
+            </w:r>
+          </w:p>
+        </w:tc>
+      </w:tr>
+      <w:tr>
+        <w:tc>
+          <w:tcPr>
+            <w:tcW w:w="1170" w:type="dxa"/>
+            <w:tcMar>
+              <w:top w:w="100" w:type="dxa"/>
+              <w:left w:w="100" w:type="dxa"/>
+              <w:bottom w:w="100" w:type="dxa"/>
+              <w:right w:w="100" w:type="dxa"/>
+            </w:tcMar>
+          </w:tcPr>
+          <w:p>
+            <w:pPr>
+              <w:widowControl w:val="0"/>
+              <w:spacing w:line="240" w:lineRule="auto"/>
+            </w:pPr>
+            <w:r>
+              <w:t>1</w:t>
+            </w:r>
+          </w:p>
+        </w:tc>
+        <w:tc>
+          <w:tcPr>
+            <w:tcW w:w="1170" w:type="dxa"/>
+            <w:tcMar>
+              <w:top w:w="100" w:type="dxa"/>
+              <w:left w:w="100" w:type="dxa"/>
+              <w:bottom w:w="100" w:type="dxa"/>
+              <w:right w:w="100" w:type="dxa"/>
+            </w:tcMar>
+          </w:tcPr>
+          <w:p>
+            <w:pPr>
+              <w:widowControl w:val="0"/>
+              <w:spacing w:line="240" w:lineRule="auto"/>
+            </w:pPr>
+            <w:r>
+              <w:t>2</w:t>
+            </w:r>
+          </w:p>
+        </w:tc>
+        <w:tc>
+          <w:tcPr>
+            <w:tcW w:w="1170" w:type="dxa"/>
+            <w:tcMar>
+              <w:top w:w="100" w:type="dxa"/>
+              <w:left w:w="100" w:type="dxa"/>
+              <w:bottom w:w="100" w:type="dxa"/>
+              <w:right w:w="100" w:type="dxa"/>
+            </w:tcMar>
+          </w:tcPr>
+          <w:p>
+            <w:pPr>
+              <w:widowControl w:val="0"/>
+              <w:spacing w:line="240" w:lineRule="auto"/>
+            </w:pPr>
+            <w:r>
+              <w:t>4</w:t>
+            </w:r>
+          </w:p>
+        </w:tc>
+        <w:tc>
+          <w:tcPr>
+            <w:tcW w:w="1170" w:type="dxa"/>
+            <w:tcMar>
+              <w:top w:w="100" w:type="dxa"/>
+              <w:left w:w="100" w:type="dxa"/>
+              <w:bottom w:w="100" w:type="dxa"/>
+              <w:right w:w="100" w:type="dxa"/>
+            </w:tcMar>
+          </w:tcPr>
+          <w:p>
+            <w:pPr>
+              <w:widowControl w:val="0"/>
+              <w:spacing w:line="240" w:lineRule="auto"/>
+            </w:pPr>
+            <w:r>
+              <w:t>3</w:t>
+            </w:r>
+          </w:p>
+        </w:tc>
+        <w:tc>
+          <w:tcPr>
+            <w:tcW w:w="1170" w:type="dxa"/>
+            <w:tcMar>
+              <w:top w:w="100" w:type="dxa"/>
+              <w:left w:w="100" w:type="dxa"/>
+              <w:bottom w:w="100" w:type="dxa"/>
+              <w:right w:w="100" w:type="dxa"/>
+            </w:tcMar>
+          </w:tcPr>
+          <w:p>
+            <w:pPr>
+              <w:widowControl w:val="0"/>
+              <w:spacing w:line="240" w:lineRule="auto"/>
+            </w:pPr>
+            <w:r>
+              <w:t>6</w:t>
+            </w:r>
+          </w:p>
+        </w:tc>
+        <w:tc>
+          <w:tcPr>
+            <w:tcW w:w="1170" w:type="dxa"/>
+            <w:tcMar>
+              <w:top w:w="100" w:type="dxa"/>
+              <w:left w:w="100" w:type="dxa"/>
+              <w:bottom w:w="100" w:type="dxa"/>
+              <w:right w:w="100" w:type="dxa"/>
+            </w:tcMar>
+          </w:tcPr>
+          <w:p>
+            <w:pPr>
+              <w:widowControl w:val="0"/>
+              <w:spacing w:line="240" w:lineRule="auto"/>
+            </w:pPr>
+            <w:r>
+              <w:t>5</w:t>
+            </w:r>
+          </w:p>
+        </w:tc>
+        <w:tc>
+          <w:tcPr>
+            <w:tcW w:w="1170" w:type="dxa"/>
+            <w:tcMar>
+              <w:top w:w="100" w:type="dxa"/>
+              <w:left w:w="100" w:type="dxa"/>
+              <w:bottom w:w="100" w:type="dxa"/>
+              <w:right w:w="100" w:type="dxa"/>
+            </w:tcMar>
+          </w:tcPr>
+          <w:p>
+            <w:pPr>
+              <w:widowControl w:val="0"/>
+              <w:spacing w:line="240" w:lineRule="auto"/>
+            </w:pPr>
+            <w:r>
+              <w:t>7</w:t>
+            </w:r>
+          </w:p>
+        </w:tc>
+        <w:tc>
+          <w:tcPr>
+            <w:tcW w:w="1170" w:type="dxa"/>
+            <w:tcMar>
+              <w:top w:w="100" w:type="dxa"/>
+              <w:left w:w="100" w:type="dxa"/>
+              <w:bottom w:w="100" w:type="dxa"/>
+              <w:right w:w="100" w:type="dxa"/>
+            </w:tcMar>
+          </w:tcPr>
+          <w:p>
+            <w:pPr>
+              <w:widowControl w:val="0"/>
+              <w:spacing w:line="240" w:lineRule="auto"/>
+            </w:pPr>
+            <w:r>
+              <w:t>8</w:t>
+            </w:r>
           </w:p>
         </w:tc>
       </w:tr>
@@ -4615,8 +4992,26 @@
         <w:t>x,</w:t>
       </w:r>
       <w:r>
+        <w:t xml:space="preserve"> 0,</w:t>
+      </w:r>
+      <w:r>
+        <w:t xml:space="preserve"> 3</w:t>
+      </w:r>
+      <w:r>
+        <w:t xml:space="preserve">) </w:t>
+      </w:r>
+      <w:r>
         <w:br/>
         <w:t>quicksort(x,</w:t>
+      </w:r>
+      <w:r>
+        <w:t xml:space="preserve"> </w:t>
+      </w:r>
+      <w:r>
+        <w:t>4</w:t>
+      </w:r>
+      <w:r>
+        <w:t>, 7)</w:t>
       </w:r>
     </w:p>
     <w:p/>
@@ -9584,10 +9979,7 @@
       </w:r>
       <w:proofErr w:type="gramEnd"/>
       <w:r>
-        <w:t xml:space="preserve"> - S = 1.09 - 1</w:t>
-      </w:r>
-      <w:r>
-        <w:t>.909 = -.81</w:t>
+        <w:t xml:space="preserve"> - S = 1.09 - 1.909 = -.81</w:t>
       </w:r>
     </w:p>
     <w:p>
@@ -9662,6 +10054,20 @@
       </w:r>
     </w:p>
     <w:p/>
+    <w:p>
+      <w:proofErr w:type="gramStart"/>
+      <w:r>
+        <w:t>max</w:t>
+      </w:r>
+      <w:proofErr w:type="gramEnd"/>
+      <w:r>
+        <w:t xml:space="preserve"> = -1, 14</w:t>
+      </w:r>
+    </w:p>
+    <w:p>
+      <w:bookmarkStart w:id="1" w:name="_GoBack"/>
+      <w:bookmarkEnd w:id="1"/>
+    </w:p>
     <w:sectPr>
       <w:pgSz w:w="12240" w:h="15840"/>
       <w:pgMar w:top="1440" w:right="1440" w:bottom="1440" w:left="1440" w:header="720" w:footer="720" w:gutter="0"/>

</xml_diff>